<commit_message>
Sitne izmene SSU i hijerahije fajlova i faza 7
Change-Id: I45be855043c2bdb0d41ff9e6ce6088254afd1493
</commit_message>
<xml_diff>
--- a/Faza 2/SSU/Natalija Gvozdenovic/odjava_sa_sajta.docx
+++ b/Faza 2/SSU/Natalija Gvozdenovic/odjava_sa_sajta.docx
@@ -53,6 +53,7 @@
                               <w:spacing w:after="0"/>
                               <w:ind w:firstLine="720"/>
                             </w:pPr>
+                            <w:proofErr w:type="spellStart"/>
                             <w:r>
                               <w:t>Elektrotehni</w:t>
                             </w:r>
@@ -63,8 +64,25 @@
                               <w:t>č</w:t>
                             </w:r>
                             <w:r>
-                              <w:t>ki fakultet u Beogradu</w:t>
+                              <w:t>ki</w:t>
                             </w:r>
+                            <w:proofErr w:type="spellEnd"/>
+                            <w:r>
+                              <w:t xml:space="preserve"> </w:t>
+                            </w:r>
+                            <w:proofErr w:type="spellStart"/>
+                            <w:r>
+                              <w:t>fakultet</w:t>
+                            </w:r>
+                            <w:proofErr w:type="spellEnd"/>
+                            <w:r>
+                              <w:t xml:space="preserve"> u </w:t>
+                            </w:r>
+                            <w:proofErr w:type="spellStart"/>
+                            <w:r>
+                              <w:t>Beogradu</w:t>
+                            </w:r>
+                            <w:proofErr w:type="spellEnd"/>
                           </w:p>
                           <w:p>
                             <w:pPr>
@@ -73,7 +91,19 @@
                               <w:ind w:firstLine="720"/>
                             </w:pPr>
                             <w:r>
-                              <w:t>Principi softverskog in</w:t>
+                              <w:t xml:space="preserve">Principi </w:t>
+                            </w:r>
+                            <w:proofErr w:type="spellStart"/>
+                            <w:r>
+                              <w:t>softverskog</w:t>
+                            </w:r>
+                            <w:proofErr w:type="spellEnd"/>
+                            <w:r>
+                              <w:t xml:space="preserve"> </w:t>
+                            </w:r>
+                            <w:proofErr w:type="spellStart"/>
+                            <w:r>
+                              <w:t>in</w:t>
                             </w:r>
                             <w:r>
                               <w:rPr>
@@ -82,7 +112,11 @@
                               <w:t>ž</w:t>
                             </w:r>
                             <w:r>
-                              <w:t xml:space="preserve">enjerstva </w:t>
+                              <w:t>enjerstva</w:t>
+                            </w:r>
+                            <w:proofErr w:type="spellEnd"/>
+                            <w:r>
+                              <w:t xml:space="preserve"> </w:t>
                             </w:r>
                           </w:p>
                           <w:p/>
@@ -174,12 +208,59 @@
           <w:rFonts w:ascii="Cambria" w:hAnsi="Cambria"/>
         </w:rPr>
       </w:pPr>
-      <w:r>
-        <w:t xml:space="preserve">Specifikacija scenarija upotrebe funcionalnosti </w:t>
-      </w:r>
-      <w:r>
-        <w:t>odjave sa sajta</w:t>
-      </w:r>
+      <w:proofErr w:type="spellStart"/>
+      <w:r>
+        <w:t>Specifikacija</w:t>
+      </w:r>
+      <w:proofErr w:type="spellEnd"/>
+      <w:r>
+        <w:t xml:space="preserve"> </w:t>
+      </w:r>
+      <w:proofErr w:type="spellStart"/>
+      <w:r>
+        <w:t>scenarija</w:t>
+      </w:r>
+      <w:proofErr w:type="spellEnd"/>
+      <w:r>
+        <w:t xml:space="preserve"> </w:t>
+      </w:r>
+      <w:proofErr w:type="spellStart"/>
+      <w:r>
+        <w:t>upotrebe</w:t>
+      </w:r>
+      <w:proofErr w:type="spellEnd"/>
+      <w:r>
+        <w:t xml:space="preserve"> </w:t>
+      </w:r>
+      <w:proofErr w:type="spellStart"/>
+      <w:r>
+        <w:t>funcionalnosti</w:t>
+      </w:r>
+      <w:proofErr w:type="spellEnd"/>
+      <w:r>
+        <w:t xml:space="preserve"> </w:t>
+      </w:r>
+      <w:proofErr w:type="spellStart"/>
+      <w:r>
+        <w:t>odjave</w:t>
+      </w:r>
+      <w:proofErr w:type="spellEnd"/>
+      <w:r>
+        <w:t xml:space="preserve"> </w:t>
+      </w:r>
+      <w:proofErr w:type="spellStart"/>
+      <w:r>
+        <w:t>sa</w:t>
+      </w:r>
+      <w:proofErr w:type="spellEnd"/>
+      <w:r>
+        <w:t xml:space="preserve"> </w:t>
+      </w:r>
+      <w:proofErr w:type="spellStart"/>
+      <w:r>
+        <w:t>sajta</w:t>
+      </w:r>
+      <w:proofErr w:type="spellEnd"/>
     </w:p>
     <w:p>
       <w:pPr>
@@ -190,11 +271,19 @@
           <w:sz w:val="28"/>
         </w:rPr>
       </w:pPr>
+      <w:proofErr w:type="spellStart"/>
       <w:r>
         <w:rPr>
           <w:sz w:val="28"/>
         </w:rPr>
-        <w:t>Verzija 1.</w:t>
+        <w:t>Verzija</w:t>
+      </w:r>
+      <w:proofErr w:type="spellEnd"/>
+      <w:r>
+        <w:rPr>
+          <w:sz w:val="28"/>
+        </w:rPr>
+        <w:t xml:space="preserve"> 1.</w:t>
       </w:r>
       <w:r>
         <w:rPr>
@@ -334,9 +423,19 @@
         <w:ind w:left="3600"/>
         <w:jc w:val="left"/>
       </w:pPr>
-      <w:r>
-        <w:t>Tabela izmena</w:t>
-      </w:r>
+      <w:proofErr w:type="spellStart"/>
+      <w:r>
+        <w:t>Tabela</w:t>
+      </w:r>
+      <w:proofErr w:type="spellEnd"/>
+      <w:r>
+        <w:t xml:space="preserve"> </w:t>
+      </w:r>
+      <w:proofErr w:type="spellStart"/>
+      <w:r>
+        <w:t>izmena</w:t>
+      </w:r>
+      <w:proofErr w:type="spellEnd"/>
     </w:p>
     <w:tbl>
       <w:tblPr>
@@ -420,6 +519,7 @@
                 <w:szCs w:val="32"/>
               </w:rPr>
             </w:pPr>
+            <w:proofErr w:type="spellStart"/>
             <w:r>
               <w:rPr>
                 <w:rFonts w:ascii="Adobe Kaiti Std R" w:eastAsia="Adobe Kaiti Std R" w:hAnsi="Adobe Kaiti Std R" w:cstheme="majorBidi"/>
@@ -444,6 +544,7 @@
               </w:rPr>
               <w:t>erzija</w:t>
             </w:r>
+            <w:proofErr w:type="spellEnd"/>
           </w:p>
         </w:tc>
         <w:tc>
@@ -468,6 +569,7 @@
                 <w:szCs w:val="32"/>
               </w:rPr>
             </w:pPr>
+            <w:proofErr w:type="spellStart"/>
             <w:r>
               <w:rPr>
                 <w:rFonts w:ascii="Adobe Kaiti Std R" w:eastAsia="Adobe Kaiti Std R" w:hAnsi="Adobe Kaiti Std R" w:cstheme="majorBidi"/>
@@ -478,8 +580,35 @@
                 <w:sz w:val="32"/>
                 <w:szCs w:val="32"/>
               </w:rPr>
-              <w:t>Opis izmene</w:t>
+              <w:t>Opis</w:t>
             </w:r>
+            <w:proofErr w:type="spellEnd"/>
+            <w:r>
+              <w:rPr>
+                <w:rFonts w:ascii="Adobe Kaiti Std R" w:eastAsia="Adobe Kaiti Std R" w:hAnsi="Adobe Kaiti Std R" w:cstheme="majorBidi"/>
+                <w:bCs w:val="0"/>
+                <w:color w:val="F6DEF3"/>
+                <w:spacing w:val="-10"/>
+                <w:kern w:val="28"/>
+                <w:sz w:val="32"/>
+                <w:szCs w:val="32"/>
+              </w:rPr>
+              <w:t xml:space="preserve"> </w:t>
+            </w:r>
+            <w:proofErr w:type="spellStart"/>
+            <w:r>
+              <w:rPr>
+                <w:rFonts w:ascii="Adobe Kaiti Std R" w:eastAsia="Adobe Kaiti Std R" w:hAnsi="Adobe Kaiti Std R" w:cstheme="majorBidi"/>
+                <w:bCs w:val="0"/>
+                <w:color w:val="F6DEF3"/>
+                <w:spacing w:val="-10"/>
+                <w:kern w:val="28"/>
+                <w:sz w:val="32"/>
+                <w:szCs w:val="32"/>
+              </w:rPr>
+              <w:t>izmene</w:t>
+            </w:r>
+            <w:proofErr w:type="spellEnd"/>
           </w:p>
         </w:tc>
         <w:tc>
@@ -636,6 +765,7 @@
                 <w:szCs w:val="20"/>
               </w:rPr>
             </w:pPr>
+            <w:proofErr w:type="spellStart"/>
             <w:r>
               <w:rPr>
                 <w:rFonts w:ascii="Adobe Kaiti Std R" w:eastAsiaTheme="majorEastAsia" w:hAnsi="Adobe Kaiti Std R" w:cstheme="majorBidi"/>
@@ -646,8 +776,35 @@
                 <w:sz w:val="20"/>
                 <w:szCs w:val="20"/>
               </w:rPr>
-              <w:t>Inicijalna verzija</w:t>
+              <w:t>Inicijalna</w:t>
             </w:r>
+            <w:proofErr w:type="spellEnd"/>
+            <w:r>
+              <w:rPr>
+                <w:rFonts w:ascii="Adobe Kaiti Std R" w:eastAsiaTheme="majorEastAsia" w:hAnsi="Adobe Kaiti Std R" w:cstheme="majorBidi"/>
+                <w:b/>
+                <w:color w:val="501549" w:themeColor="accent5" w:themeShade="80"/>
+                <w:spacing w:val="-10"/>
+                <w:kern w:val="28"/>
+                <w:sz w:val="20"/>
+                <w:szCs w:val="20"/>
+              </w:rPr>
+              <w:t xml:space="preserve"> </w:t>
+            </w:r>
+            <w:proofErr w:type="spellStart"/>
+            <w:r>
+              <w:rPr>
+                <w:rFonts w:ascii="Adobe Kaiti Std R" w:eastAsiaTheme="majorEastAsia" w:hAnsi="Adobe Kaiti Std R" w:cstheme="majorBidi"/>
+                <w:b/>
+                <w:color w:val="501549" w:themeColor="accent5" w:themeShade="80"/>
+                <w:spacing w:val="-10"/>
+                <w:kern w:val="28"/>
+                <w:sz w:val="20"/>
+                <w:szCs w:val="20"/>
+              </w:rPr>
+              <w:t>verzija</w:t>
+            </w:r>
+            <w:proofErr w:type="spellEnd"/>
           </w:p>
         </w:tc>
         <w:tc>
@@ -782,6 +939,7 @@
                 <w:szCs w:val="20"/>
               </w:rPr>
             </w:pPr>
+            <w:proofErr w:type="spellStart"/>
             <w:r>
               <w:rPr>
                 <w:rFonts w:ascii="Adobe Kaiti Std R" w:eastAsiaTheme="majorEastAsia" w:hAnsi="Adobe Kaiti Std R" w:cstheme="majorBidi"/>
@@ -792,7 +950,72 @@
                 <w:sz w:val="20"/>
                 <w:szCs w:val="20"/>
               </w:rPr>
-              <w:t>Dodata sugestija iz FR faze</w:t>
+              <w:t>Dodata</w:t>
+            </w:r>
+            <w:proofErr w:type="spellEnd"/>
+            <w:r>
+              <w:rPr>
+                <w:rFonts w:ascii="Adobe Kaiti Std R" w:eastAsiaTheme="majorEastAsia" w:hAnsi="Adobe Kaiti Std R" w:cstheme="majorBidi"/>
+                <w:b/>
+                <w:color w:val="501549" w:themeColor="accent5" w:themeShade="80"/>
+                <w:spacing w:val="-10"/>
+                <w:kern w:val="28"/>
+                <w:sz w:val="20"/>
+                <w:szCs w:val="20"/>
+              </w:rPr>
+              <w:t xml:space="preserve"> </w:t>
+            </w:r>
+            <w:proofErr w:type="spellStart"/>
+            <w:r>
+              <w:rPr>
+                <w:rFonts w:ascii="Adobe Kaiti Std R" w:eastAsiaTheme="majorEastAsia" w:hAnsi="Adobe Kaiti Std R" w:cstheme="majorBidi"/>
+                <w:b/>
+                <w:color w:val="501549" w:themeColor="accent5" w:themeShade="80"/>
+                <w:spacing w:val="-10"/>
+                <w:kern w:val="28"/>
+                <w:sz w:val="20"/>
+                <w:szCs w:val="20"/>
+              </w:rPr>
+              <w:t>sugestija</w:t>
+            </w:r>
+            <w:proofErr w:type="spellEnd"/>
+            <w:r>
+              <w:rPr>
+                <w:rFonts w:ascii="Adobe Kaiti Std R" w:eastAsiaTheme="majorEastAsia" w:hAnsi="Adobe Kaiti Std R" w:cstheme="majorBidi"/>
+                <w:b/>
+                <w:color w:val="501549" w:themeColor="accent5" w:themeShade="80"/>
+                <w:spacing w:val="-10"/>
+                <w:kern w:val="28"/>
+                <w:sz w:val="20"/>
+                <w:szCs w:val="20"/>
+              </w:rPr>
+              <w:t xml:space="preserve"> </w:t>
+            </w:r>
+            <w:proofErr w:type="spellStart"/>
+            <w:r>
+              <w:rPr>
+                <w:rFonts w:ascii="Adobe Kaiti Std R" w:eastAsiaTheme="majorEastAsia" w:hAnsi="Adobe Kaiti Std R" w:cstheme="majorBidi"/>
+                <w:b/>
+                <w:color w:val="501549" w:themeColor="accent5" w:themeShade="80"/>
+                <w:spacing w:val="-10"/>
+                <w:kern w:val="28"/>
+                <w:sz w:val="20"/>
+                <w:szCs w:val="20"/>
+              </w:rPr>
+              <w:t>iz</w:t>
+            </w:r>
+            <w:proofErr w:type="spellEnd"/>
+            <w:r>
+              <w:rPr>
+                <w:rFonts w:ascii="Adobe Kaiti Std R" w:eastAsiaTheme="majorEastAsia" w:hAnsi="Adobe Kaiti Std R" w:cstheme="majorBidi"/>
+                <w:b/>
+                <w:color w:val="501549" w:themeColor="accent5" w:themeShade="80"/>
+                <w:spacing w:val="-10"/>
+                <w:kern w:val="28"/>
+                <w:sz w:val="20"/>
+                <w:szCs w:val="20"/>
+              </w:rPr>
+              <w:t xml:space="preserve"> FR faze</w:t>
             </w:r>
           </w:p>
         </w:tc>
@@ -1034,6 +1257,7 @@
         <w:ind w:left="3600"/>
         <w:jc w:val="left"/>
       </w:pPr>
+      <w:proofErr w:type="spellStart"/>
       <w:r>
         <w:t>Sadr</w:t>
       </w:r>
@@ -1046,6 +1270,7 @@
       <w:r>
         <w:t>aj</w:t>
       </w:r>
+      <w:proofErr w:type="spellEnd"/>
     </w:p>
     <w:p>
       <w:pPr>
@@ -3192,17 +3417,20 @@
         <w:pStyle w:val="heding1"/>
       </w:pPr>
       <w:bookmarkStart w:id="0" w:name="_Toc160828783"/>
+      <w:proofErr w:type="spellStart"/>
       <w:r>
         <w:lastRenderedPageBreak/>
         <w:t>Uvod</w:t>
       </w:r>
       <w:bookmarkEnd w:id="0"/>
+      <w:proofErr w:type="spellEnd"/>
     </w:p>
     <w:p>
       <w:pPr>
         <w:pStyle w:val="heding2"/>
       </w:pPr>
       <w:bookmarkStart w:id="1" w:name="_Toc160828784"/>
+      <w:proofErr w:type="spellStart"/>
       <w:r>
         <w:t>Rezim</w:t>
       </w:r>
@@ -3210,31 +3438,98 @@
         <w:t>e</w:t>
       </w:r>
       <w:bookmarkEnd w:id="1"/>
+      <w:proofErr w:type="spellEnd"/>
     </w:p>
     <w:p>
       <w:pPr>
         <w:pStyle w:val="Normal1"/>
       </w:pPr>
-      <w:r>
-        <w:t xml:space="preserve">Definisanje scenarija upotrebe prilikom </w:t>
-      </w:r>
-      <w:r>
-        <w:t xml:space="preserve">odjavljivanja </w:t>
-      </w:r>
+      <w:proofErr w:type="spellStart"/>
+      <w:r>
+        <w:t>Definisanje</w:t>
+      </w:r>
+      <w:proofErr w:type="spellEnd"/>
+      <w:r>
+        <w:t xml:space="preserve"> </w:t>
+      </w:r>
+      <w:proofErr w:type="spellStart"/>
+      <w:r>
+        <w:t>scenarija</w:t>
+      </w:r>
+      <w:proofErr w:type="spellEnd"/>
+      <w:r>
+        <w:t xml:space="preserve"> </w:t>
+      </w:r>
+      <w:proofErr w:type="spellStart"/>
+      <w:r>
+        <w:t>upotrebe</w:t>
+      </w:r>
+      <w:proofErr w:type="spellEnd"/>
+      <w:r>
+        <w:t xml:space="preserve"> </w:t>
+      </w:r>
+      <w:proofErr w:type="spellStart"/>
+      <w:r>
+        <w:t>prilikom</w:t>
+      </w:r>
+      <w:proofErr w:type="spellEnd"/>
+      <w:r>
+        <w:t xml:space="preserve"> </w:t>
+      </w:r>
+      <w:proofErr w:type="spellStart"/>
+      <w:r>
+        <w:t>odjavljivanja</w:t>
+      </w:r>
+      <w:proofErr w:type="spellEnd"/>
+      <w:r>
+        <w:t xml:space="preserve"> </w:t>
+      </w:r>
+      <w:proofErr w:type="spellStart"/>
       <w:r>
         <w:t>korisnika</w:t>
       </w:r>
-      <w:r>
-        <w:t xml:space="preserve"> sa</w:t>
-      </w:r>
-      <w:r>
-        <w:t xml:space="preserve"> sajt</w:t>
+      <w:proofErr w:type="spellEnd"/>
+      <w:r>
+        <w:t xml:space="preserve"> </w:t>
+      </w:r>
+      <w:proofErr w:type="spellStart"/>
+      <w:r>
+        <w:t>sa</w:t>
+      </w:r>
+      <w:proofErr w:type="spellEnd"/>
+      <w:r>
+        <w:t xml:space="preserve"> </w:t>
+      </w:r>
+      <w:proofErr w:type="spellStart"/>
+      <w:r>
+        <w:t>sajt</w:t>
       </w:r>
       <w:r>
         <w:t>a</w:t>
       </w:r>
-      <w:r>
-        <w:t>, sa primerima odgovoraju</w:t>
+      <w:proofErr w:type="spellEnd"/>
+      <w:r>
+        <w:t xml:space="preserve">, </w:t>
+      </w:r>
+      <w:proofErr w:type="spellStart"/>
+      <w:r>
+        <w:t>sa</w:t>
+      </w:r>
+      <w:proofErr w:type="spellEnd"/>
+      <w:r>
+        <w:t xml:space="preserve"> </w:t>
+      </w:r>
+      <w:proofErr w:type="spellStart"/>
+      <w:r>
+        <w:t>primerima</w:t>
+      </w:r>
+      <w:proofErr w:type="spellEnd"/>
+      <w:r>
+        <w:t xml:space="preserve"> </w:t>
+      </w:r>
+      <w:proofErr w:type="spellStart"/>
+      <w:r>
+        <w:t>odgovoraju</w:t>
       </w:r>
       <w:r>
         <w:rPr>
@@ -3243,7 +3538,19 @@
         <w:t>ć</w:t>
       </w:r>
       <w:r>
-        <w:t>ih html stranica.</w:t>
+        <w:t>ih</w:t>
+      </w:r>
+      <w:proofErr w:type="spellEnd"/>
+      <w:r>
+        <w:t xml:space="preserve"> html </w:t>
+      </w:r>
+      <w:proofErr w:type="spellStart"/>
+      <w:r>
+        <w:t>stranica</w:t>
+      </w:r>
+      <w:proofErr w:type="spellEnd"/>
+      <w:r>
+        <w:t>.</w:t>
       </w:r>
     </w:p>
     <w:p>
@@ -3251,10 +3558,44 @@
         <w:pStyle w:val="heding2"/>
       </w:pPr>
       <w:bookmarkStart w:id="2" w:name="_Toc160828785"/>
-      <w:r>
-        <w:t>Namena dokumenta i ciljne grupe</w:t>
+      <w:proofErr w:type="spellStart"/>
+      <w:r>
+        <w:t>Namena</w:t>
+      </w:r>
+      <w:proofErr w:type="spellEnd"/>
+      <w:r>
+        <w:t xml:space="preserve"> </w:t>
+      </w:r>
+      <w:proofErr w:type="spellStart"/>
+      <w:r>
+        <w:t>dokumenta</w:t>
+      </w:r>
+      <w:proofErr w:type="spellEnd"/>
+      <w:r>
+        <w:t xml:space="preserve"> </w:t>
+      </w:r>
+      <w:proofErr w:type="spellStart"/>
+      <w:r>
+        <w:t>i</w:t>
+      </w:r>
+      <w:proofErr w:type="spellEnd"/>
+      <w:r>
+        <w:t xml:space="preserve"> </w:t>
+      </w:r>
+      <w:proofErr w:type="spellStart"/>
+      <w:r>
+        <w:t>ciljne</w:t>
+      </w:r>
+      <w:proofErr w:type="spellEnd"/>
+      <w:r>
+        <w:t xml:space="preserve"> </w:t>
+      </w:r>
+      <w:proofErr w:type="spellStart"/>
+      <w:r>
+        <w:t>grupe</w:t>
       </w:r>
       <w:bookmarkEnd w:id="2"/>
+      <w:proofErr w:type="spellEnd"/>
     </w:p>
     <w:p>
       <w:pPr>
@@ -3263,9 +3604,15 @@
           <w:rFonts w:ascii="Cambria" w:hAnsi="Cambria"/>
         </w:rPr>
       </w:pPr>
-      <w:r>
-        <w:t xml:space="preserve">Dokument </w:t>
-      </w:r>
+      <w:proofErr w:type="spellStart"/>
+      <w:r>
+        <w:t>Dokument</w:t>
+      </w:r>
+      <w:proofErr w:type="spellEnd"/>
+      <w:r>
+        <w:t xml:space="preserve"> </w:t>
+      </w:r>
+      <w:proofErr w:type="spellStart"/>
       <w:r>
         <w:rPr>
           <w:rFonts w:ascii="Cambria" w:hAnsi="Cambria" w:cs="Cambria"/>
@@ -3273,8 +3620,29 @@
         <w:t>ć</w:t>
       </w:r>
       <w:r>
-        <w:t xml:space="preserve">e koristiti svi </w:t>
-      </w:r>
+        <w:t>e</w:t>
+      </w:r>
+      <w:proofErr w:type="spellEnd"/>
+      <w:r>
+        <w:t xml:space="preserve"> </w:t>
+      </w:r>
+      <w:proofErr w:type="spellStart"/>
+      <w:r>
+        <w:t>koristiti</w:t>
+      </w:r>
+      <w:proofErr w:type="spellEnd"/>
+      <w:r>
+        <w:t xml:space="preserve"> </w:t>
+      </w:r>
+      <w:proofErr w:type="spellStart"/>
+      <w:r>
+        <w:t>svi</w:t>
+      </w:r>
+      <w:proofErr w:type="spellEnd"/>
+      <w:r>
+        <w:t xml:space="preserve"> </w:t>
+      </w:r>
+      <w:proofErr w:type="spellStart"/>
       <w:r>
         <w:rPr>
           <w:rFonts w:ascii="Cambria" w:hAnsi="Cambria" w:cs="Cambria"/>
@@ -3282,7 +3650,63 @@
         <w:t>č</w:t>
       </w:r>
       <w:r>
-        <w:t>lanovi projektnog tima u razvoju projekta i testiranju a mo</w:t>
+        <w:t>lanovi</w:t>
+      </w:r>
+      <w:proofErr w:type="spellEnd"/>
+      <w:r>
+        <w:t xml:space="preserve"> </w:t>
+      </w:r>
+      <w:proofErr w:type="spellStart"/>
+      <w:r>
+        <w:t>projektnog</w:t>
+      </w:r>
+      <w:proofErr w:type="spellEnd"/>
+      <w:r>
+        <w:t xml:space="preserve"> </w:t>
+      </w:r>
+      <w:proofErr w:type="spellStart"/>
+      <w:r>
+        <w:t>tima</w:t>
+      </w:r>
+      <w:proofErr w:type="spellEnd"/>
+      <w:r>
+        <w:t xml:space="preserve"> u </w:t>
+      </w:r>
+      <w:proofErr w:type="spellStart"/>
+      <w:r>
+        <w:t>razvoju</w:t>
+      </w:r>
+      <w:proofErr w:type="spellEnd"/>
+      <w:r>
+        <w:t xml:space="preserve"> </w:t>
+      </w:r>
+      <w:proofErr w:type="spellStart"/>
+      <w:r>
+        <w:t>projekta</w:t>
+      </w:r>
+      <w:proofErr w:type="spellEnd"/>
+      <w:r>
+        <w:t xml:space="preserve"> </w:t>
+      </w:r>
+      <w:proofErr w:type="spellStart"/>
+      <w:r>
+        <w:t>i</w:t>
+      </w:r>
+      <w:proofErr w:type="spellEnd"/>
+      <w:r>
+        <w:t xml:space="preserve"> </w:t>
+      </w:r>
+      <w:proofErr w:type="spellStart"/>
+      <w:r>
+        <w:t>testiranju</w:t>
+      </w:r>
+      <w:proofErr w:type="spellEnd"/>
+      <w:r>
+        <w:t xml:space="preserve"> a </w:t>
+      </w:r>
+      <w:proofErr w:type="spellStart"/>
+      <w:r>
+        <w:t>mo</w:t>
       </w:r>
       <w:r>
         <w:rPr>
@@ -3291,7 +3715,59 @@
         <w:t>ž</w:t>
       </w:r>
       <w:r>
-        <w:t>e se koristiti i pri pisanju uputstva za upotrebu.</w:t>
+        <w:t>e</w:t>
+      </w:r>
+      <w:proofErr w:type="spellEnd"/>
+      <w:r>
+        <w:t xml:space="preserve"> se </w:t>
+      </w:r>
+      <w:proofErr w:type="spellStart"/>
+      <w:r>
+        <w:t>koristiti</w:t>
+      </w:r>
+      <w:proofErr w:type="spellEnd"/>
+      <w:r>
+        <w:t xml:space="preserve"> </w:t>
+      </w:r>
+      <w:proofErr w:type="spellStart"/>
+      <w:r>
+        <w:t>i</w:t>
+      </w:r>
+      <w:proofErr w:type="spellEnd"/>
+      <w:r>
+        <w:t xml:space="preserve"> </w:t>
+      </w:r>
+      <w:proofErr w:type="spellStart"/>
+      <w:r>
+        <w:t>pri</w:t>
+      </w:r>
+      <w:proofErr w:type="spellEnd"/>
+      <w:r>
+        <w:t xml:space="preserve"> </w:t>
+      </w:r>
+      <w:proofErr w:type="spellStart"/>
+      <w:r>
+        <w:t>pisanju</w:t>
+      </w:r>
+      <w:proofErr w:type="spellEnd"/>
+      <w:r>
+        <w:t xml:space="preserve"> </w:t>
+      </w:r>
+      <w:proofErr w:type="spellStart"/>
+      <w:r>
+        <w:t>uputstva</w:t>
+      </w:r>
+      <w:proofErr w:type="spellEnd"/>
+      <w:r>
+        <w:t xml:space="preserve"> za </w:t>
+      </w:r>
+      <w:proofErr w:type="spellStart"/>
+      <w:r>
+        <w:t>upotrebu</w:t>
+      </w:r>
+      <w:proofErr w:type="spellEnd"/>
+      <w:r>
+        <w:t>.</w:t>
       </w:r>
     </w:p>
     <w:p>
@@ -3313,8 +3789,21 @@
         </w:numPr>
         <w:spacing w:after="0"/>
       </w:pPr>
-      <w:r>
-        <w:t xml:space="preserve">Projektni zadatak </w:t>
+      <w:proofErr w:type="spellStart"/>
+      <w:r>
+        <w:t>Projektni</w:t>
+      </w:r>
+      <w:proofErr w:type="spellEnd"/>
+      <w:r>
+        <w:t xml:space="preserve"> </w:t>
+      </w:r>
+      <w:proofErr w:type="spellStart"/>
+      <w:r>
+        <w:t>zadatak</w:t>
+      </w:r>
+      <w:proofErr w:type="spellEnd"/>
+      <w:r>
+        <w:t xml:space="preserve"> </w:t>
       </w:r>
     </w:p>
     <w:p>
@@ -3327,7 +3816,55 @@
         <w:spacing w:after="0"/>
       </w:pPr>
       <w:r>
-        <w:t xml:space="preserve"> Uputstvo za pisanje specifikacije scenarija upotrebe funkcionalnosti </w:t>
+        <w:t xml:space="preserve"> </w:t>
+      </w:r>
+      <w:proofErr w:type="spellStart"/>
+      <w:r>
+        <w:t>Uputstvo</w:t>
+      </w:r>
+      <w:proofErr w:type="spellEnd"/>
+      <w:r>
+        <w:t xml:space="preserve"> za </w:t>
+      </w:r>
+      <w:proofErr w:type="spellStart"/>
+      <w:r>
+        <w:t>pisanje</w:t>
+      </w:r>
+      <w:proofErr w:type="spellEnd"/>
+      <w:r>
+        <w:t xml:space="preserve"> </w:t>
+      </w:r>
+      <w:proofErr w:type="spellStart"/>
+      <w:r>
+        <w:t>specifikacije</w:t>
+      </w:r>
+      <w:proofErr w:type="spellEnd"/>
+      <w:r>
+        <w:t xml:space="preserve"> </w:t>
+      </w:r>
+      <w:proofErr w:type="spellStart"/>
+      <w:r>
+        <w:t>scenarija</w:t>
+      </w:r>
+      <w:proofErr w:type="spellEnd"/>
+      <w:r>
+        <w:t xml:space="preserve"> </w:t>
+      </w:r>
+      <w:proofErr w:type="spellStart"/>
+      <w:r>
+        <w:t>upotrebe</w:t>
+      </w:r>
+      <w:proofErr w:type="spellEnd"/>
+      <w:r>
+        <w:t xml:space="preserve"> </w:t>
+      </w:r>
+      <w:proofErr w:type="spellStart"/>
+      <w:r>
+        <w:t>funkcionalnosti</w:t>
+      </w:r>
+      <w:proofErr w:type="spellEnd"/>
+      <w:r>
+        <w:t xml:space="preserve"> </w:t>
       </w:r>
     </w:p>
     <w:p>
@@ -3368,10 +3905,20 @@
         <w:pStyle w:val="heding2"/>
       </w:pPr>
       <w:bookmarkStart w:id="4" w:name="_Toc160828787"/>
-      <w:r>
-        <w:t>Otvorena pitanja</w:t>
+      <w:proofErr w:type="spellStart"/>
+      <w:r>
+        <w:t>Otvorena</w:t>
+      </w:r>
+      <w:proofErr w:type="spellEnd"/>
+      <w:r>
+        <w:t xml:space="preserve"> </w:t>
+      </w:r>
+      <w:proofErr w:type="spellStart"/>
+      <w:r>
+        <w:t>pitanja</w:t>
       </w:r>
       <w:bookmarkEnd w:id="4"/>
+      <w:proofErr w:type="spellEnd"/>
     </w:p>
     <w:tbl>
       <w:tblPr>
@@ -3421,6 +3968,7 @@
               </w:rPr>
               <w:br w:type="page"/>
             </w:r>
+            <w:proofErr w:type="spellStart"/>
             <w:r>
               <w:rPr>
                 <w:rFonts w:ascii="Adobe Kaiti Std R" w:eastAsia="Adobe Kaiti Std R" w:hAnsi="Adobe Kaiti Std R"/>
@@ -3428,8 +3976,29 @@
                 <w:sz w:val="32"/>
                 <w:szCs w:val="32"/>
               </w:rPr>
-              <w:t>Redni broj</w:t>
+              <w:t>Redni</w:t>
             </w:r>
+            <w:proofErr w:type="spellEnd"/>
+            <w:r>
+              <w:rPr>
+                <w:rFonts w:ascii="Adobe Kaiti Std R" w:eastAsia="Adobe Kaiti Std R" w:hAnsi="Adobe Kaiti Std R"/>
+                <w:color w:val="F6DEF3"/>
+                <w:sz w:val="32"/>
+                <w:szCs w:val="32"/>
+              </w:rPr>
+              <w:t xml:space="preserve"> </w:t>
+            </w:r>
+            <w:proofErr w:type="spellStart"/>
+            <w:r>
+              <w:rPr>
+                <w:rFonts w:ascii="Adobe Kaiti Std R" w:eastAsia="Adobe Kaiti Std R" w:hAnsi="Adobe Kaiti Std R"/>
+                <w:color w:val="F6DEF3"/>
+                <w:sz w:val="32"/>
+                <w:szCs w:val="32"/>
+              </w:rPr>
+              <w:t>broj</w:t>
+            </w:r>
+            <w:proofErr w:type="spellEnd"/>
           </w:p>
         </w:tc>
         <w:tc>
@@ -3454,6 +4023,7 @@
                 <w:szCs w:val="32"/>
               </w:rPr>
             </w:pPr>
+            <w:proofErr w:type="spellStart"/>
             <w:r>
               <w:rPr>
                 <w:rFonts w:ascii="Adobe Kaiti Std R" w:eastAsia="Adobe Kaiti Std R" w:hAnsi="Adobe Kaiti Std R" w:cstheme="majorBidi"/>
@@ -3466,6 +4036,7 @@
               </w:rPr>
               <w:t>Opis</w:t>
             </w:r>
+            <w:proofErr w:type="spellEnd"/>
           </w:p>
         </w:tc>
         <w:tc>
@@ -3489,6 +4060,7 @@
                 <w:szCs w:val="32"/>
               </w:rPr>
             </w:pPr>
+            <w:proofErr w:type="spellStart"/>
             <w:r>
               <w:rPr>
                 <w:rFonts w:ascii="Adobe Kaiti Std R" w:eastAsia="Adobe Kaiti Std R" w:hAnsi="Adobe Kaiti Std R" w:cstheme="majorBidi"/>
@@ -3525,6 +4097,7 @@
               </w:rPr>
               <w:t>enje</w:t>
             </w:r>
+            <w:proofErr w:type="spellEnd"/>
           </w:p>
         </w:tc>
       </w:tr>
@@ -3752,39 +4325,110 @@
       <w:r>
         <w:t xml:space="preserve">Scenario </w:t>
       </w:r>
-      <w:r>
-        <w:t>registracije korisnika</w:t>
+      <w:proofErr w:type="spellStart"/>
+      <w:r>
+        <w:t>registracije</w:t>
+      </w:r>
+      <w:proofErr w:type="spellEnd"/>
+      <w:r>
+        <w:t xml:space="preserve"> </w:t>
+      </w:r>
+      <w:proofErr w:type="spellStart"/>
+      <w:r>
+        <w:t>korisnika</w:t>
       </w:r>
       <w:bookmarkEnd w:id="5"/>
+      <w:proofErr w:type="spellEnd"/>
     </w:p>
     <w:p>
       <w:pPr>
         <w:pStyle w:val="heding2"/>
       </w:pPr>
       <w:bookmarkStart w:id="6" w:name="_Toc160828789"/>
-      <w:r>
-        <w:t>Kratak opis</w:t>
+      <w:proofErr w:type="spellStart"/>
+      <w:r>
+        <w:t>Kratak</w:t>
+      </w:r>
+      <w:proofErr w:type="spellEnd"/>
+      <w:r>
+        <w:t xml:space="preserve"> </w:t>
+      </w:r>
+      <w:proofErr w:type="spellStart"/>
+      <w:r>
+        <w:t>opis</w:t>
       </w:r>
       <w:bookmarkEnd w:id="6"/>
+      <w:proofErr w:type="spellEnd"/>
     </w:p>
     <w:p>
       <w:pPr>
         <w:pStyle w:val="Normal1"/>
       </w:pPr>
-      <w:r>
-        <w:t>Registrovani korisnik (kupac, kolekcionar</w:t>
-      </w:r>
-      <w:r>
-        <w:t>, kreatot ili administrator</w:t>
+      <w:proofErr w:type="spellStart"/>
+      <w:r>
+        <w:t>Registrovani</w:t>
+      </w:r>
+      <w:proofErr w:type="spellEnd"/>
+      <w:r>
+        <w:t xml:space="preserve"> </w:t>
+      </w:r>
+      <w:proofErr w:type="spellStart"/>
+      <w:r>
+        <w:t>korisnik</w:t>
+      </w:r>
+      <w:proofErr w:type="spellEnd"/>
+      <w:r>
+        <w:t xml:space="preserve"> (</w:t>
+      </w:r>
+      <w:proofErr w:type="spellStart"/>
+      <w:r>
+        <w:t>kupac</w:t>
+      </w:r>
+      <w:proofErr w:type="spellEnd"/>
+      <w:r>
+        <w:t xml:space="preserve">, </w:t>
+      </w:r>
+      <w:proofErr w:type="spellStart"/>
+      <w:r>
+        <w:t>kolekcionar</w:t>
+      </w:r>
+      <w:proofErr w:type="spellEnd"/>
+      <w:r>
+        <w:t xml:space="preserve">, </w:t>
+      </w:r>
+      <w:proofErr w:type="spellStart"/>
+      <w:r>
+        <w:t>kreatot</w:t>
+      </w:r>
+      <w:proofErr w:type="spellEnd"/>
+      <w:r>
+        <w:t xml:space="preserve"> </w:t>
+      </w:r>
+      <w:proofErr w:type="spellStart"/>
+      <w:r>
+        <w:t>ili</w:t>
+      </w:r>
+      <w:proofErr w:type="spellEnd"/>
+      <w:r>
+        <w:t xml:space="preserve"> administrator</w:t>
       </w:r>
       <w:r>
         <w:t xml:space="preserve">), </w:t>
       </w:r>
+      <w:proofErr w:type="spellStart"/>
       <w:r>
         <w:t>i</w:t>
       </w:r>
       <w:r>
-        <w:t>ma mogu</w:t>
+        <w:t>ma</w:t>
+      </w:r>
+      <w:proofErr w:type="spellEnd"/>
+      <w:r>
+        <w:t xml:space="preserve"> </w:t>
+      </w:r>
+      <w:proofErr w:type="spellStart"/>
+      <w:r>
+        <w:t>mogu</w:t>
       </w:r>
       <w:r>
         <w:rPr>
@@ -3793,7 +4437,139 @@
         <w:t>ć</w:t>
       </w:r>
       <w:r>
-        <w:t>nost da se u bilo kom trenutku i na bilo kojoj stranici, ukoliko se pre toga prijavio na sajt, odjavi i postane gost.</w:t>
+        <w:t>nost</w:t>
+      </w:r>
+      <w:proofErr w:type="spellEnd"/>
+      <w:r>
+        <w:t xml:space="preserve"> da se u </w:t>
+      </w:r>
+      <w:proofErr w:type="spellStart"/>
+      <w:r>
+        <w:t>bilo</w:t>
+      </w:r>
+      <w:proofErr w:type="spellEnd"/>
+      <w:r>
+        <w:t xml:space="preserve"> </w:t>
+      </w:r>
+      <w:proofErr w:type="spellStart"/>
+      <w:r>
+        <w:t>kom</w:t>
+      </w:r>
+      <w:proofErr w:type="spellEnd"/>
+      <w:r>
+        <w:t xml:space="preserve"> </w:t>
+      </w:r>
+      <w:proofErr w:type="spellStart"/>
+      <w:r>
+        <w:t>trenutku</w:t>
+      </w:r>
+      <w:proofErr w:type="spellEnd"/>
+      <w:r>
+        <w:t xml:space="preserve"> </w:t>
+      </w:r>
+      <w:proofErr w:type="spellStart"/>
+      <w:r>
+        <w:t>i</w:t>
+      </w:r>
+      <w:proofErr w:type="spellEnd"/>
+      <w:r>
+        <w:t xml:space="preserve"> </w:t>
+      </w:r>
+      <w:proofErr w:type="spellStart"/>
+      <w:r>
+        <w:t>na</w:t>
+      </w:r>
+      <w:proofErr w:type="spellEnd"/>
+      <w:r>
+        <w:t xml:space="preserve"> </w:t>
+      </w:r>
+      <w:proofErr w:type="spellStart"/>
+      <w:r>
+        <w:t>bilo</w:t>
+      </w:r>
+      <w:proofErr w:type="spellEnd"/>
+      <w:r>
+        <w:t xml:space="preserve"> </w:t>
+      </w:r>
+      <w:proofErr w:type="spellStart"/>
+      <w:r>
+        <w:t>kojoj</w:t>
+      </w:r>
+      <w:proofErr w:type="spellEnd"/>
+      <w:r>
+        <w:t xml:space="preserve"> </w:t>
+      </w:r>
+      <w:proofErr w:type="spellStart"/>
+      <w:r>
+        <w:t>stranici</w:t>
+      </w:r>
+      <w:proofErr w:type="spellEnd"/>
+      <w:r>
+        <w:t xml:space="preserve">, </w:t>
+      </w:r>
+      <w:proofErr w:type="spellStart"/>
+      <w:r>
+        <w:t>ukoliko</w:t>
+      </w:r>
+      <w:proofErr w:type="spellEnd"/>
+      <w:r>
+        <w:t xml:space="preserve"> se pre toga </w:t>
+      </w:r>
+      <w:proofErr w:type="spellStart"/>
+      <w:r>
+        <w:t>prijavio</w:t>
+      </w:r>
+      <w:proofErr w:type="spellEnd"/>
+      <w:r>
+        <w:t xml:space="preserve"> </w:t>
+      </w:r>
+      <w:proofErr w:type="spellStart"/>
+      <w:r>
+        <w:t>na</w:t>
+      </w:r>
+      <w:proofErr w:type="spellEnd"/>
+      <w:r>
+        <w:t xml:space="preserve"> </w:t>
+      </w:r>
+      <w:proofErr w:type="spellStart"/>
+      <w:r>
+        <w:t>sajt</w:t>
+      </w:r>
+      <w:proofErr w:type="spellEnd"/>
+      <w:r>
+        <w:t xml:space="preserve">, </w:t>
+      </w:r>
+      <w:proofErr w:type="spellStart"/>
+      <w:r>
+        <w:t>odjavi</w:t>
+      </w:r>
+      <w:proofErr w:type="spellEnd"/>
+      <w:r>
+        <w:t xml:space="preserve"> </w:t>
+      </w:r>
+      <w:proofErr w:type="spellStart"/>
+      <w:r>
+        <w:t>i</w:t>
+      </w:r>
+      <w:proofErr w:type="spellEnd"/>
+      <w:r>
+        <w:t xml:space="preserve"> </w:t>
+      </w:r>
+      <w:proofErr w:type="spellStart"/>
+      <w:r>
+        <w:t>postane</w:t>
+      </w:r>
+      <w:proofErr w:type="spellEnd"/>
+      <w:r>
+        <w:t xml:space="preserve"> </w:t>
+      </w:r>
+      <w:proofErr w:type="spellStart"/>
+      <w:r>
+        <w:t>gost</w:t>
+      </w:r>
+      <w:proofErr w:type="spellEnd"/>
+      <w:r>
+        <w:t>.</w:t>
       </w:r>
     </w:p>
     <w:p>
@@ -3805,7 +4581,11 @@
       </w:pPr>
       <w:bookmarkStart w:id="7" w:name="_Toc160828790"/>
       <w:r>
-        <w:t>Tok doga</w:t>
+        <w:t xml:space="preserve">Tok </w:t>
+      </w:r>
+      <w:proofErr w:type="spellStart"/>
+      <w:r>
+        <w:t>doga</w:t>
       </w:r>
       <w:r>
         <w:rPr>
@@ -3820,6 +4600,7 @@
         <w:t>aja</w:t>
       </w:r>
       <w:bookmarkEnd w:id="7"/>
+      <w:proofErr w:type="spellEnd"/>
     </w:p>
     <w:p>
       <w:pPr>
@@ -3828,17 +4609,32 @@
           <w:u w:val="single"/>
         </w:rPr>
       </w:pPr>
+      <w:proofErr w:type="spellStart"/>
       <w:r>
         <w:rPr>
           <w:u w:val="single"/>
         </w:rPr>
-        <w:t xml:space="preserve">Korisnik </w:t>
-      </w:r>
+        <w:t>Korisnik</w:t>
+      </w:r>
+      <w:proofErr w:type="spellEnd"/>
       <w:r>
         <w:rPr>
           <w:u w:val="single"/>
         </w:rPr>
-        <w:t>se uspe</w:t>
+        <w:t xml:space="preserve"> </w:t>
+      </w:r>
+      <w:r>
+        <w:rPr>
+          <w:u w:val="single"/>
+        </w:rPr>
+        <w:t xml:space="preserve">se </w:t>
+      </w:r>
+      <w:proofErr w:type="spellStart"/>
+      <w:r>
+        <w:rPr>
+          <w:u w:val="single"/>
+        </w:rPr>
+        <w:t>uspe</w:t>
       </w:r>
       <w:r>
         <w:rPr>
@@ -3851,24 +4647,156 @@
         <w:rPr>
           <w:u w:val="single"/>
         </w:rPr>
-        <w:t>no odjavljuje sa sajta</w:t>
-      </w:r>
+        <w:t>no</w:t>
+      </w:r>
+      <w:proofErr w:type="spellEnd"/>
+      <w:r>
+        <w:rPr>
+          <w:u w:val="single"/>
+        </w:rPr>
+        <w:t xml:space="preserve"> </w:t>
+      </w:r>
+      <w:proofErr w:type="spellStart"/>
+      <w:r>
+        <w:rPr>
+          <w:u w:val="single"/>
+        </w:rPr>
+        <w:t>odjavljuje</w:t>
+      </w:r>
+      <w:proofErr w:type="spellEnd"/>
+      <w:r>
+        <w:rPr>
+          <w:u w:val="single"/>
+        </w:rPr>
+        <w:t xml:space="preserve"> </w:t>
+      </w:r>
+      <w:proofErr w:type="spellStart"/>
+      <w:r>
+        <w:rPr>
+          <w:u w:val="single"/>
+        </w:rPr>
+        <w:t>sa</w:t>
+      </w:r>
+      <w:proofErr w:type="spellEnd"/>
+      <w:r>
+        <w:rPr>
+          <w:u w:val="single"/>
+        </w:rPr>
+        <w:t xml:space="preserve"> </w:t>
+      </w:r>
+      <w:proofErr w:type="spellStart"/>
+      <w:r>
+        <w:rPr>
+          <w:u w:val="single"/>
+        </w:rPr>
+        <w:t>sajta</w:t>
+      </w:r>
+      <w:proofErr w:type="spellEnd"/>
     </w:p>
     <w:p>
       <w:pPr>
         <w:pStyle w:val="Normal1"/>
       </w:pPr>
-      <w:r>
-        <w:t>Korisnik s</w:t>
-      </w:r>
-      <w:r>
-        <w:t>e pritiskom na dugme “izloguj me</w:t>
+      <w:proofErr w:type="spellStart"/>
+      <w:r>
+        <w:t>Korisnik</w:t>
+      </w:r>
+      <w:proofErr w:type="spellEnd"/>
+      <w:r>
+        <w:t xml:space="preserve"> s</w:t>
+      </w:r>
+      <w:r>
+        <w:t xml:space="preserve">e </w:t>
+      </w:r>
+      <w:proofErr w:type="spellStart"/>
+      <w:r>
+        <w:t>pritiskom</w:t>
+      </w:r>
+      <w:proofErr w:type="spellEnd"/>
+      <w:r>
+        <w:t xml:space="preserve"> </w:t>
+      </w:r>
+      <w:proofErr w:type="spellStart"/>
+      <w:r>
+        <w:t>na</w:t>
+      </w:r>
+      <w:proofErr w:type="spellEnd"/>
+      <w:r>
+        <w:t xml:space="preserve"> </w:t>
+      </w:r>
+      <w:proofErr w:type="spellStart"/>
+      <w:r>
+        <w:t>dugme</w:t>
+      </w:r>
+      <w:proofErr w:type="spellEnd"/>
+      <w:r>
+        <w:t xml:space="preserve"> “</w:t>
+      </w:r>
+      <w:proofErr w:type="spellStart"/>
+      <w:r>
+        <w:t>izloguj</w:t>
+      </w:r>
+      <w:proofErr w:type="spellEnd"/>
+      <w:r>
+        <w:t xml:space="preserve"> me</w:t>
       </w:r>
       <w:r>
         <w:t>”</w:t>
       </w:r>
       <w:r>
-        <w:t xml:space="preserve"> odjavljuje sa sajta i prelazi na po</w:t>
+        <w:t xml:space="preserve"> </w:t>
+      </w:r>
+      <w:proofErr w:type="spellStart"/>
+      <w:r>
+        <w:t>odjavljuje</w:t>
+      </w:r>
+      <w:proofErr w:type="spellEnd"/>
+      <w:r>
+        <w:t xml:space="preserve"> </w:t>
+      </w:r>
+      <w:proofErr w:type="spellStart"/>
+      <w:r>
+        <w:t>sa</w:t>
+      </w:r>
+      <w:proofErr w:type="spellEnd"/>
+      <w:r>
+        <w:t xml:space="preserve"> </w:t>
+      </w:r>
+      <w:proofErr w:type="spellStart"/>
+      <w:r>
+        <w:t>sajta</w:t>
+      </w:r>
+      <w:proofErr w:type="spellEnd"/>
+      <w:r>
+        <w:t xml:space="preserve"> </w:t>
+      </w:r>
+      <w:proofErr w:type="spellStart"/>
+      <w:r>
+        <w:t>i</w:t>
+      </w:r>
+      <w:proofErr w:type="spellEnd"/>
+      <w:r>
+        <w:t xml:space="preserve"> </w:t>
+      </w:r>
+      <w:proofErr w:type="spellStart"/>
+      <w:r>
+        <w:t>prelazi</w:t>
+      </w:r>
+      <w:proofErr w:type="spellEnd"/>
+      <w:r>
+        <w:t xml:space="preserve"> </w:t>
+      </w:r>
+      <w:proofErr w:type="spellStart"/>
+      <w:r>
+        <w:t>na</w:t>
+      </w:r>
+      <w:proofErr w:type="spellEnd"/>
+      <w:r>
+        <w:t xml:space="preserve"> </w:t>
+      </w:r>
+      <w:proofErr w:type="spellStart"/>
+      <w:r>
+        <w:t>po</w:t>
       </w:r>
       <w:r>
         <w:rPr>
@@ -3877,7 +4805,35 @@
         <w:t>č</w:t>
       </w:r>
       <w:r>
-        <w:t>etnu stranicu u ulozi gosta.</w:t>
+        <w:t>etnu</w:t>
+      </w:r>
+      <w:proofErr w:type="spellEnd"/>
+      <w:r>
+        <w:t xml:space="preserve"> </w:t>
+      </w:r>
+      <w:proofErr w:type="spellStart"/>
+      <w:r>
+        <w:t>stranicu</w:t>
+      </w:r>
+      <w:proofErr w:type="spellEnd"/>
+      <w:r>
+        <w:t xml:space="preserve"> u </w:t>
+      </w:r>
+      <w:proofErr w:type="spellStart"/>
+      <w:r>
+        <w:t>ulozi</w:t>
+      </w:r>
+      <w:proofErr w:type="spellEnd"/>
+      <w:r>
+        <w:t xml:space="preserve"> </w:t>
+      </w:r>
+      <w:proofErr w:type="spellStart"/>
+      <w:r>
+        <w:t>gosta</w:t>
+      </w:r>
+      <w:proofErr w:type="spellEnd"/>
+      <w:r>
+        <w:t>.</w:t>
       </w:r>
     </w:p>
     <w:p>
@@ -3885,20 +4841,41 @@
         <w:pStyle w:val="heding2"/>
       </w:pPr>
       <w:bookmarkStart w:id="8" w:name="_Toc160828801"/>
+      <w:proofErr w:type="spellStart"/>
       <w:r>
         <w:rPr>
           <w:rFonts w:eastAsia="Adobe Kaiti Std R"/>
         </w:rPr>
-        <w:t>Posebni zahtevi</w:t>
+        <w:t>Posebni</w:t>
+      </w:r>
+      <w:proofErr w:type="spellEnd"/>
+      <w:r>
+        <w:rPr>
+          <w:rFonts w:eastAsia="Adobe Kaiti Std R"/>
+        </w:rPr>
+        <w:t xml:space="preserve"> </w:t>
+      </w:r>
+      <w:proofErr w:type="spellStart"/>
+      <w:r>
+        <w:rPr>
+          <w:rFonts w:eastAsia="Adobe Kaiti Std R"/>
+        </w:rPr>
+        <w:t>zahtevi</w:t>
       </w:r>
       <w:bookmarkEnd w:id="8"/>
+      <w:proofErr w:type="spellEnd"/>
     </w:p>
     <w:p>
       <w:pPr>
         <w:pStyle w:val="Normal1"/>
       </w:pPr>
-      <w:r>
-        <w:t>Nema.</w:t>
+      <w:proofErr w:type="spellStart"/>
+      <w:r>
+        <w:t>Nema</w:t>
+      </w:r>
+      <w:proofErr w:type="spellEnd"/>
+      <w:r>
+        <w:t>.</w:t>
       </w:r>
     </w:p>
     <w:p>
@@ -3906,6 +4883,7 @@
         <w:pStyle w:val="heding2"/>
       </w:pPr>
       <w:bookmarkStart w:id="9" w:name="_Toc160828802"/>
+      <w:proofErr w:type="spellStart"/>
       <w:r>
         <w:rPr>
           <w:rFonts w:eastAsia="Adobe Kaiti Std R"/>
@@ -3913,16 +4891,62 @@
         <w:t>Preduslovi</w:t>
       </w:r>
       <w:bookmarkEnd w:id="9"/>
+      <w:proofErr w:type="spellEnd"/>
     </w:p>
     <w:p>
       <w:pPr>
         <w:pStyle w:val="Normal1"/>
       </w:pPr>
-      <w:r>
-        <w:t xml:space="preserve">Korisnik </w:t>
-      </w:r>
-      <w:r>
-        <w:t>mora prethodno biti ulogovan na sajt.</w:t>
+      <w:proofErr w:type="spellStart"/>
+      <w:r>
+        <w:t>Korisnik</w:t>
+      </w:r>
+      <w:proofErr w:type="spellEnd"/>
+      <w:r>
+        <w:t xml:space="preserve"> </w:t>
+      </w:r>
+      <w:r>
+        <w:t xml:space="preserve">mora </w:t>
+      </w:r>
+      <w:proofErr w:type="spellStart"/>
+      <w:r>
+        <w:t>prethodno</w:t>
+      </w:r>
+      <w:proofErr w:type="spellEnd"/>
+      <w:r>
+        <w:t xml:space="preserve"> </w:t>
+      </w:r>
+      <w:proofErr w:type="spellStart"/>
+      <w:r>
+        <w:t>biti</w:t>
+      </w:r>
+      <w:proofErr w:type="spellEnd"/>
+      <w:r>
+        <w:t xml:space="preserve"> </w:t>
+      </w:r>
+      <w:proofErr w:type="spellStart"/>
+      <w:r>
+        <w:t>ulogovan</w:t>
+      </w:r>
+      <w:proofErr w:type="spellEnd"/>
+      <w:r>
+        <w:t xml:space="preserve"> </w:t>
+      </w:r>
+      <w:proofErr w:type="spellStart"/>
+      <w:r>
+        <w:t>na</w:t>
+      </w:r>
+      <w:proofErr w:type="spellEnd"/>
+      <w:r>
+        <w:t xml:space="preserve"> </w:t>
+      </w:r>
+      <w:proofErr w:type="spellStart"/>
+      <w:r>
+        <w:t>sajt</w:t>
+      </w:r>
+      <w:proofErr w:type="spellEnd"/>
+      <w:r>
+        <w:t>.</w:t>
       </w:r>
     </w:p>
     <w:p>
@@ -3930,6 +4954,7 @@
         <w:pStyle w:val="heding2"/>
       </w:pPr>
       <w:bookmarkStart w:id="10" w:name="_Toc160828803"/>
+      <w:proofErr w:type="spellStart"/>
       <w:r>
         <w:rPr>
           <w:rFonts w:eastAsia="Adobe Kaiti Std R"/>
@@ -3937,16 +4962,31 @@
         <w:t>Posledice</w:t>
       </w:r>
       <w:bookmarkEnd w:id="10"/>
+      <w:proofErr w:type="spellEnd"/>
     </w:p>
     <w:p>
       <w:pPr>
         <w:pStyle w:val="Normal1"/>
       </w:pPr>
-      <w:r>
-        <w:t xml:space="preserve">Korisnik </w:t>
-      </w:r>
-      <w:r>
-        <w:t>nastavlja kori</w:t>
+      <w:proofErr w:type="spellStart"/>
+      <w:r>
+        <w:t>Korisnik</w:t>
+      </w:r>
+      <w:proofErr w:type="spellEnd"/>
+      <w:r>
+        <w:t xml:space="preserve"> </w:t>
+      </w:r>
+      <w:proofErr w:type="spellStart"/>
+      <w:r>
+        <w:t>nastavlja</w:t>
+      </w:r>
+      <w:proofErr w:type="spellEnd"/>
+      <w:r>
+        <w:t xml:space="preserve"> </w:t>
+      </w:r>
+      <w:proofErr w:type="spellStart"/>
+      <w:r>
+        <w:t>kori</w:t>
       </w:r>
       <w:r>
         <w:rPr>
@@ -3955,14 +4995,119 @@
         <w:t>šć</w:t>
       </w:r>
       <w:r>
-        <w:t>enje aplik</w:t>
+        <w:t>enje</w:t>
+      </w:r>
+      <w:proofErr w:type="spellEnd"/>
+      <w:r>
+        <w:t xml:space="preserve"> </w:t>
+      </w:r>
+      <w:proofErr w:type="spellStart"/>
+      <w:r>
+        <w:t>aplik</w:t>
       </w:r>
       <w:r>
         <w:t>a</w:t>
       </w:r>
       <w:r>
-        <w:t>cije kao neregistrovan korisnik- gost i samim tim se skup funkcionalnosti koje poseduje smanjuje</w:t>
-      </w:r>
+        <w:t>cije</w:t>
+      </w:r>
+      <w:proofErr w:type="spellEnd"/>
+      <w:r>
+        <w:t xml:space="preserve"> </w:t>
+      </w:r>
+      <w:proofErr w:type="spellStart"/>
+      <w:r>
+        <w:t>kao</w:t>
+      </w:r>
+      <w:proofErr w:type="spellEnd"/>
+      <w:r>
+        <w:t xml:space="preserve"> </w:t>
+      </w:r>
+      <w:proofErr w:type="spellStart"/>
+      <w:r>
+        <w:t>neregistrovan</w:t>
+      </w:r>
+      <w:proofErr w:type="spellEnd"/>
+      <w:r>
+        <w:t xml:space="preserve"> </w:t>
+      </w:r>
+      <w:proofErr w:type="spellStart"/>
+      <w:r>
+        <w:t>korisnik</w:t>
+      </w:r>
+      <w:proofErr w:type="spellEnd"/>
+      <w:r>
+        <w:t xml:space="preserve">- </w:t>
+      </w:r>
+      <w:proofErr w:type="spellStart"/>
+      <w:r>
+        <w:t>gost</w:t>
+      </w:r>
+      <w:proofErr w:type="spellEnd"/>
+      <w:r>
+        <w:t xml:space="preserve"> </w:t>
+      </w:r>
+      <w:proofErr w:type="spellStart"/>
+      <w:r>
+        <w:t>i</w:t>
+      </w:r>
+      <w:proofErr w:type="spellEnd"/>
+      <w:r>
+        <w:t xml:space="preserve"> </w:t>
+      </w:r>
+      <w:proofErr w:type="spellStart"/>
+      <w:r>
+        <w:t>samim</w:t>
+      </w:r>
+      <w:proofErr w:type="spellEnd"/>
+      <w:r>
+        <w:t xml:space="preserve"> </w:t>
+      </w:r>
+      <w:proofErr w:type="spellStart"/>
+      <w:r>
+        <w:t>tim</w:t>
+      </w:r>
+      <w:proofErr w:type="spellEnd"/>
+      <w:r>
+        <w:t xml:space="preserve"> se </w:t>
+      </w:r>
+      <w:proofErr w:type="spellStart"/>
+      <w:r>
+        <w:t>skup</w:t>
+      </w:r>
+      <w:proofErr w:type="spellEnd"/>
+      <w:r>
+        <w:t xml:space="preserve"> </w:t>
+      </w:r>
+      <w:proofErr w:type="spellStart"/>
+      <w:r>
+        <w:t>funkcionalnosti</w:t>
+      </w:r>
+      <w:proofErr w:type="spellEnd"/>
+      <w:r>
+        <w:t xml:space="preserve"> </w:t>
+      </w:r>
+      <w:proofErr w:type="spellStart"/>
+      <w:r>
+        <w:t>koje</w:t>
+      </w:r>
+      <w:proofErr w:type="spellEnd"/>
+      <w:r>
+        <w:t xml:space="preserve"> </w:t>
+      </w:r>
+      <w:proofErr w:type="spellStart"/>
+      <w:r>
+        <w:t>poseduje</w:t>
+      </w:r>
+      <w:proofErr w:type="spellEnd"/>
+      <w:r>
+        <w:t xml:space="preserve"> </w:t>
+      </w:r>
+      <w:proofErr w:type="spellStart"/>
+      <w:r>
+        <w:t>smanjuje</w:t>
+      </w:r>
+      <w:proofErr w:type="spellEnd"/>
     </w:p>
     <w:p>
       <w:pPr>
@@ -3974,7 +5119,6 @@
         <w:jc w:val="center"/>
       </w:pPr>
     </w:p>
-    <w:p/>
     <w:p/>
     <w:p/>
     <w:sectPr>
@@ -4108,7 +5252,7 @@
       <w:rPr>
         <w:noProof/>
       </w:rPr>
-      <w:t>03-Apr-24</w:t>
+      <w:t>12-Jun-24</w:t>
     </w:r>
     <w:r>
       <w:fldChar w:fldCharType="end"/>

</xml_diff>